<commit_message>
ready for lesson 17: html + css core concepts
and studio
</commit_message>
<xml_diff>
--- a/uploads/lesson-17--web--answer-key.docx
+++ b/uploads/lesson-17--web--answer-key.docx
@@ -1,6 +1,6 @@
 
 <file path=word/document.xml><?xml version="1.0" encoding="utf-8"?>
-<w:document xmlns:wpc="http://schemas.microsoft.com/office/word/2010/wordprocessingCanvas" xmlns:cx="http://schemas.microsoft.com/office/drawing/2014/chartex" xmlns:cx1="http://schemas.microsoft.com/office/drawing/2015/9/8/chartex" xmlns:cx2="http://schemas.microsoft.com/office/drawing/2015/10/21/chartex" xmlns:cx3="http://schemas.microsoft.com/office/drawing/2016/5/9/chartex" xmlns:cx4="http://schemas.microsoft.com/office/drawing/2016/5/10/chartex" xmlns:cx5="http://schemas.microsoft.com/office/drawing/2016/5/11/chartex" xmlns:cx6="http://schemas.microsoft.com/office/drawing/2016/5/12/chartex" xmlns:cx7="http://schemas.microsoft.com/office/drawing/2016/5/13/chartex" xmlns:cx8="http://schemas.microsoft.com/office/drawing/2016/5/14/chartex" xmlns:mc="http://schemas.openxmlformats.org/markup-compatibility/2006" xmlns:aink="http://schemas.microsoft.com/office/drawing/2016/ink" xmlns:am3d="http://schemas.microsoft.com/office/drawing/2017/model3d" xmlns:o="urn:schemas-microsoft-com:office:office" xmlns:r="http://schemas.openxmlformats.org/officeDocument/2006/relationships" xmlns:m="http://schemas.openxmlformats.org/officeDocument/2006/math" xmlns:v="urn:schemas-microsoft-com:vml" xmlns:wp14="http://schemas.microsoft.com/office/word/2010/wordprocessingDrawing" xmlns:wp="http://schemas.openxmlformats.org/drawingml/2006/wordprocessingDrawing" xmlns:w10="urn:schemas-microsoft-com:office:word" xmlns:w="http://schemas.openxmlformats.org/wordprocessingml/2006/main" xmlns:w14="http://schemas.microsoft.com/office/word/2010/wordml" xmlns:w15="http://schemas.microsoft.com/office/word/2012/wordml" xmlns:w16cex="http://schemas.microsoft.com/office/word/2018/wordml/cex" xmlns:w16cid="http://schemas.microsoft.com/office/word/2016/wordml/cid" xmlns:w16="http://schemas.microsoft.com/office/word/2018/wordml" xmlns:w16sdtdh="http://schemas.microsoft.com/office/word/2020/wordml/sdtdatahash" xmlns:w16se="http://schemas.microsoft.com/office/word/2015/wordml/symex" xmlns:wpg="http://schemas.microsoft.com/office/word/2010/wordprocessingGroup" xmlns:wpi="http://schemas.microsoft.com/office/word/2010/wordprocessingInk" xmlns:wne="http://schemas.microsoft.com/office/word/2006/wordml" xmlns:wps="http://schemas.microsoft.com/office/word/2010/wordprocessingShape" mc:Ignorable="w14 w15 w16se w16cid w16 w16cex w16sdtdh wp14">
+<w:document xmlns:wpc="http://schemas.microsoft.com/office/word/2010/wordprocessingCanvas" xmlns:cx="http://schemas.microsoft.com/office/drawing/2014/chartex" xmlns:cx1="http://schemas.microsoft.com/office/drawing/2015/9/8/chartex" xmlns:cx2="http://schemas.microsoft.com/office/drawing/2015/10/21/chartex" xmlns:cx3="http://schemas.microsoft.com/office/drawing/2016/5/9/chartex" xmlns:cx4="http://schemas.microsoft.com/office/drawing/2016/5/10/chartex" xmlns:cx5="http://schemas.microsoft.com/office/drawing/2016/5/11/chartex" xmlns:cx6="http://schemas.microsoft.com/office/drawing/2016/5/12/chartex" xmlns:cx7="http://schemas.microsoft.com/office/drawing/2016/5/13/chartex" xmlns:cx8="http://schemas.microsoft.com/office/drawing/2016/5/14/chartex" xmlns:mc="http://schemas.openxmlformats.org/markup-compatibility/2006" xmlns:aink="http://schemas.microsoft.com/office/drawing/2016/ink" xmlns:am3d="http://schemas.microsoft.com/office/drawing/2017/model3d" xmlns:o="urn:schemas-microsoft-com:office:office" xmlns:oel="http://schemas.microsoft.com/office/2019/extlst" xmlns:r="http://schemas.openxmlformats.org/officeDocument/2006/relationships" xmlns:m="http://schemas.openxmlformats.org/officeDocument/2006/math" xmlns:v="urn:schemas-microsoft-com:vml" xmlns:wp14="http://schemas.microsoft.com/office/word/2010/wordprocessingDrawing" xmlns:wp="http://schemas.openxmlformats.org/drawingml/2006/wordprocessingDrawing" xmlns:w10="urn:schemas-microsoft-com:office:word" xmlns:w="http://schemas.openxmlformats.org/wordprocessingml/2006/main" xmlns:w14="http://schemas.microsoft.com/office/word/2010/wordml" xmlns:w15="http://schemas.microsoft.com/office/word/2012/wordml" xmlns:w16cex="http://schemas.microsoft.com/office/word/2018/wordml/cex" xmlns:w16cid="http://schemas.microsoft.com/office/word/2016/wordml/cid" xmlns:w16="http://schemas.microsoft.com/office/word/2018/wordml" xmlns:w16sdtdh="http://schemas.microsoft.com/office/word/2020/wordml/sdtdatahash" xmlns:w16se="http://schemas.microsoft.com/office/word/2015/wordml/symex" xmlns:wpg="http://schemas.microsoft.com/office/word/2010/wordprocessingGroup" xmlns:wpi="http://schemas.microsoft.com/office/word/2010/wordprocessingInk" xmlns:wne="http://schemas.microsoft.com/office/word/2006/wordml" xmlns:wps="http://schemas.microsoft.com/office/word/2010/wordprocessingShape" mc:Ignorable="w14 w15 w16se w16cid w16 w16cex w16sdtdh wp14">
   <w:body>
     <w:p>
       <w:pPr>
@@ -45,21 +45,7 @@
         <w:rPr>
           <w:rFonts w:ascii="Corbel" w:hAnsi="Corbel"/>
         </w:rPr>
-        <w:t xml:space="preserve">comprehension “quiz” re: </w:t>
-      </w:r>
-      <w:proofErr w:type="spellStart"/>
-      <w:r>
-        <w:rPr>
-          <w:rFonts w:ascii="Corbel" w:hAnsi="Corbel"/>
-        </w:rPr>
-        <w:t>Interneting</w:t>
-      </w:r>
-      <w:proofErr w:type="spellEnd"/>
-      <w:r>
-        <w:rPr>
-          <w:rFonts w:ascii="Corbel" w:hAnsi="Corbel"/>
-        </w:rPr>
-        <w:t xml:space="preserve"> Is Hard 1-4</w:t>
+        <w:t>comprehension “quiz” re: Interneting Is Hard 1-4</w:t>
       </w:r>
     </w:p>
     <w:p>
@@ -97,6 +83,12 @@
         </w:rPr>
         <w:t>F: filenames *are* case-sensitive</w:t>
       </w:r>
+      <w:r>
+        <w:rPr>
+          <w:rFonts w:ascii="Cambria" w:hAnsi="Cambria"/>
+        </w:rPr>
+        <w:t>.</w:t>
+      </w:r>
     </w:p>
     <w:p>
       <w:pPr>
@@ -155,7 +147,37 @@
         <w:rPr>
           <w:rFonts w:ascii="Cambria" w:hAnsi="Cambria"/>
         </w:rPr>
-        <w:t xml:space="preserve"> in place of every space (and easier to mess it up)</w:t>
+        <w:t xml:space="preserve"> in place of every space (and </w:t>
+      </w:r>
+      <w:r>
+        <w:rPr>
+          <w:rFonts w:ascii="Cambria" w:hAnsi="Cambria"/>
+        </w:rPr>
+        <w:t xml:space="preserve">it’s </w:t>
+      </w:r>
+      <w:r>
+        <w:rPr>
+          <w:rFonts w:ascii="Cambria" w:hAnsi="Cambria"/>
+        </w:rPr>
+        <w:t>easier to mess up</w:t>
+      </w:r>
+      <w:r>
+        <w:rPr>
+          <w:rFonts w:ascii="Cambria" w:hAnsi="Cambria"/>
+        </w:rPr>
+        <w:t xml:space="preserve"> links that way</w:t>
+      </w:r>
+      <w:r>
+        <w:rPr>
+          <w:rFonts w:ascii="Cambria" w:hAnsi="Cambria"/>
+        </w:rPr>
+        <w:t>)</w:t>
+      </w:r>
+      <w:r>
+        <w:rPr>
+          <w:rFonts w:ascii="Cambria" w:hAnsi="Cambria"/>
+        </w:rPr>
+        <w:t>.</w:t>
       </w:r>
     </w:p>
     <w:p>
@@ -175,6 +197,12 @@
         </w:rPr>
         <w:t>F: you can refer to other folders within the root</w:t>
       </w:r>
+      <w:r>
+        <w:rPr>
+          <w:rFonts w:ascii="Cambria" w:hAnsi="Cambria"/>
+        </w:rPr>
+        <w:t xml:space="preserve"> folder.</w:t>
+      </w:r>
     </w:p>
     <w:p>
       <w:pPr>
@@ -203,21 +231,7 @@
         <w:rPr>
           <w:rFonts w:ascii="Cambria" w:hAnsi="Cambria"/>
         </w:rPr>
-        <w:t xml:space="preserve">, </w:t>
-      </w:r>
-      <w:proofErr w:type="gramStart"/>
-      <w:r>
-        <w:rPr>
-          <w:rFonts w:ascii="Cambria" w:hAnsi="Cambria"/>
-        </w:rPr>
-        <w:t>e.g.</w:t>
-      </w:r>
-      <w:proofErr w:type="gramEnd"/>
-      <w:r>
-        <w:rPr>
-          <w:rFonts w:ascii="Cambria" w:hAnsi="Cambria"/>
-        </w:rPr>
-        <w:t xml:space="preserve"> from your computer to an online server</w:t>
+        <w:t>, e.g. from your computer to an online server</w:t>
       </w:r>
       <w:r>
         <w:rPr>
@@ -284,79 +298,7 @@
           <w:sz w:val="20"/>
           <w:szCs w:val="20"/>
         </w:rPr>
-        <w:t xml:space="preserve">&lt;a </w:t>
-      </w:r>
-      <w:proofErr w:type="spellStart"/>
-      <w:r>
-        <w:rPr>
-          <w:rFonts w:ascii="Monaco" w:hAnsi="Monaco" w:cs="Courier New"/>
-          <w:sz w:val="20"/>
-          <w:szCs w:val="20"/>
-        </w:rPr>
-        <w:t>href</w:t>
-      </w:r>
-      <w:proofErr w:type="spellEnd"/>
-      <w:r>
-        <w:rPr>
-          <w:rFonts w:ascii="Monaco" w:hAnsi="Monaco" w:cs="Courier New"/>
-          <w:sz w:val="20"/>
-          <w:szCs w:val="20"/>
-        </w:rPr>
-        <w:t>=""&gt;, &lt;</w:t>
-      </w:r>
-      <w:proofErr w:type="spellStart"/>
-      <w:r>
-        <w:rPr>
-          <w:rFonts w:ascii="Monaco" w:hAnsi="Monaco" w:cs="Courier New"/>
-          <w:sz w:val="20"/>
-          <w:szCs w:val="20"/>
-        </w:rPr>
-        <w:t>img</w:t>
-      </w:r>
-      <w:proofErr w:type="spellEnd"/>
-      <w:r>
-        <w:rPr>
-          <w:rFonts w:ascii="Monaco" w:hAnsi="Monaco" w:cs="Courier New"/>
-          <w:sz w:val="20"/>
-          <w:szCs w:val="20"/>
-        </w:rPr>
-        <w:t xml:space="preserve"> </w:t>
-      </w:r>
-      <w:proofErr w:type="spellStart"/>
-      <w:r>
-        <w:rPr>
-          <w:rFonts w:ascii="Monaco" w:hAnsi="Monaco" w:cs="Courier New"/>
-          <w:sz w:val="20"/>
-          <w:szCs w:val="20"/>
-        </w:rPr>
-        <w:t>src</w:t>
-      </w:r>
-      <w:proofErr w:type="spellEnd"/>
-      <w:r>
-        <w:rPr>
-          <w:rFonts w:ascii="Monaco" w:hAnsi="Monaco" w:cs="Courier New"/>
-          <w:sz w:val="20"/>
-          <w:szCs w:val="20"/>
-        </w:rPr>
-        <w:t xml:space="preserve">=""&gt;, &lt;link </w:t>
-      </w:r>
-      <w:proofErr w:type="spellStart"/>
-      <w:r>
-        <w:rPr>
-          <w:rFonts w:ascii="Monaco" w:hAnsi="Monaco" w:cs="Courier New"/>
-          <w:sz w:val="20"/>
-          <w:szCs w:val="20"/>
-        </w:rPr>
-        <w:t>href</w:t>
-      </w:r>
-      <w:proofErr w:type="spellEnd"/>
-      <w:r>
-        <w:rPr>
-          <w:rFonts w:ascii="Monaco" w:hAnsi="Monaco" w:cs="Courier New"/>
-          <w:sz w:val="20"/>
-          <w:szCs w:val="20"/>
-        </w:rPr>
-        <w:t>=""&gt;</w:t>
+        <w:t>&lt;a href=""&gt;, &lt;img src=""&gt;, &lt;link href=""&gt;</w:t>
       </w:r>
     </w:p>
     <w:p>
@@ -408,6 +350,30 @@
         </w:rPr>
         <w:t>etadata</w:t>
       </w:r>
+      <w:r>
+        <w:rPr>
+          <w:rFonts w:ascii="Cambria" w:hAnsi="Cambria"/>
+        </w:rPr>
+        <w:t xml:space="preserve">, such as </w:t>
+      </w:r>
+      <w:r>
+        <w:rPr>
+          <w:rFonts w:ascii="Cambria" w:hAnsi="Cambria"/>
+        </w:rPr>
+        <w:t xml:space="preserve">page title, </w:t>
+      </w:r>
+      <w:r>
+        <w:rPr>
+          <w:rFonts w:ascii="Cambria" w:hAnsi="Cambria"/>
+        </w:rPr>
+        <w:t>character set, stylesheets</w:t>
+      </w:r>
+      <w:r>
+        <w:rPr>
+          <w:rFonts w:ascii="Cambria" w:hAnsi="Cambria"/>
+        </w:rPr>
+        <w:t>, etc.</w:t>
+      </w:r>
     </w:p>
     <w:p>
       <w:pPr>
@@ -422,23 +388,13 @@
           <w:szCs w:val="20"/>
         </w:rPr>
       </w:pPr>
-      <w:proofErr w:type="gramStart"/>
       <w:r>
         <w:rPr>
           <w:rFonts w:ascii="Monaco" w:hAnsi="Monaco" w:cs="Courier New"/>
           <w:sz w:val="20"/>
           <w:szCs w:val="20"/>
         </w:rPr>
-        <w:t>&lt;!--</w:t>
-      </w:r>
-      <w:proofErr w:type="gramEnd"/>
-      <w:r>
-        <w:rPr>
-          <w:rFonts w:ascii="Monaco" w:hAnsi="Monaco" w:cs="Courier New"/>
-          <w:sz w:val="20"/>
-          <w:szCs w:val="20"/>
-        </w:rPr>
-        <w:t xml:space="preserve"> </w:t>
+        <w:t xml:space="preserve">&lt;!-- </w:t>
       </w:r>
       <w:r>
         <w:rPr>
@@ -486,89 +442,35 @@
           <w:sz w:val="20"/>
           <w:szCs w:val="20"/>
         </w:rPr>
-        <w:t>&lt;</w:t>
-      </w:r>
-      <w:proofErr w:type="spellStart"/>
+        <w:t>&lt;img /&gt;</w:t>
+      </w:r>
+      <w:r>
+        <w:rPr>
+          <w:rFonts w:ascii="Cambria" w:hAnsi="Cambria"/>
+        </w:rPr>
+        <w:t xml:space="preserve">, </w:t>
+      </w:r>
       <w:r>
         <w:rPr>
           <w:rFonts w:ascii="Monaco" w:hAnsi="Monaco" w:cs="Courier New"/>
           <w:sz w:val="20"/>
           <w:szCs w:val="20"/>
         </w:rPr>
-        <w:t>img</w:t>
-      </w:r>
-      <w:proofErr w:type="spellEnd"/>
+        <w:t>&lt;br /&gt;</w:t>
+      </w:r>
+      <w:r>
+        <w:rPr>
+          <w:rFonts w:ascii="Cambria" w:hAnsi="Cambria"/>
+        </w:rPr>
+        <w:t xml:space="preserve">, and </w:t>
+      </w:r>
       <w:r>
         <w:rPr>
           <w:rFonts w:ascii="Monaco" w:hAnsi="Monaco" w:cs="Courier New"/>
           <w:sz w:val="20"/>
           <w:szCs w:val="20"/>
         </w:rPr>
-        <w:t xml:space="preserve"> /&gt;</w:t>
-      </w:r>
-      <w:r>
-        <w:rPr>
-          <w:rFonts w:ascii="Cambria" w:hAnsi="Cambria"/>
-        </w:rPr>
-        <w:t xml:space="preserve">, </w:t>
-      </w:r>
-      <w:r>
-        <w:rPr>
-          <w:rFonts w:ascii="Monaco" w:hAnsi="Monaco" w:cs="Courier New"/>
-          <w:sz w:val="20"/>
-          <w:szCs w:val="20"/>
-        </w:rPr>
-        <w:t>&lt;</w:t>
-      </w:r>
-      <w:proofErr w:type="spellStart"/>
-      <w:r>
-        <w:rPr>
-          <w:rFonts w:ascii="Monaco" w:hAnsi="Monaco" w:cs="Courier New"/>
-          <w:sz w:val="20"/>
-          <w:szCs w:val="20"/>
-        </w:rPr>
-        <w:t>br</w:t>
-      </w:r>
-      <w:proofErr w:type="spellEnd"/>
-      <w:r>
-        <w:rPr>
-          <w:rFonts w:ascii="Monaco" w:hAnsi="Monaco" w:cs="Courier New"/>
-          <w:sz w:val="20"/>
-          <w:szCs w:val="20"/>
-        </w:rPr>
-        <w:t xml:space="preserve"> /&gt;</w:t>
-      </w:r>
-      <w:r>
-        <w:rPr>
-          <w:rFonts w:ascii="Cambria" w:hAnsi="Cambria"/>
-        </w:rPr>
-        <w:t xml:space="preserve">, and </w:t>
-      </w:r>
-      <w:r>
-        <w:rPr>
-          <w:rFonts w:ascii="Monaco" w:hAnsi="Monaco" w:cs="Courier New"/>
-          <w:sz w:val="20"/>
-          <w:szCs w:val="20"/>
-        </w:rPr>
-        <w:t>&lt;</w:t>
-      </w:r>
-      <w:proofErr w:type="spellStart"/>
-      <w:r>
-        <w:rPr>
-          <w:rFonts w:ascii="Monaco" w:hAnsi="Monaco" w:cs="Courier New"/>
-          <w:sz w:val="20"/>
-          <w:szCs w:val="20"/>
-        </w:rPr>
-        <w:t>hr</w:t>
-      </w:r>
-      <w:proofErr w:type="spellEnd"/>
-      <w:r>
-        <w:rPr>
-          <w:rFonts w:ascii="Monaco" w:hAnsi="Monaco" w:cs="Courier New"/>
-          <w:sz w:val="20"/>
-          <w:szCs w:val="20"/>
-        </w:rPr>
-        <w:t xml:space="preserve"> /&gt; </w:t>
+        <w:t xml:space="preserve">&lt;hr /&gt; </w:t>
       </w:r>
       <w:r>
         <w:rPr>
@@ -716,25 +618,15 @@
           <w:sz w:val="20"/>
           <w:szCs w:val="20"/>
         </w:rPr>
-        <w:t xml:space="preserve">&lt;link </w:t>
-      </w:r>
-      <w:proofErr w:type="spellStart"/>
+        <w:t>&lt;link rel="stylesheet"&gt;</w:t>
+      </w:r>
       <w:r>
         <w:rPr>
           <w:rFonts w:ascii="Monaco" w:hAnsi="Monaco" w:cs="Courier New"/>
           <w:sz w:val="20"/>
           <w:szCs w:val="20"/>
         </w:rPr>
-        <w:t>rel</w:t>
-      </w:r>
-      <w:proofErr w:type="spellEnd"/>
-      <w:r>
-        <w:rPr>
-          <w:rFonts w:ascii="Monaco" w:hAnsi="Monaco" w:cs="Courier New"/>
-          <w:sz w:val="20"/>
-          <w:szCs w:val="20"/>
-        </w:rPr>
-        <w:t>="stylesheet"&gt;</w:t>
+        <w:t>.</w:t>
       </w:r>
     </w:p>
     <w:p>
@@ -780,7 +672,6 @@
         </w:rPr>
         <w:t xml:space="preserve">T: </w:t>
       </w:r>
-      <w:proofErr w:type="spellStart"/>
       <w:r>
         <w:rPr>
           <w:rFonts w:ascii="Monaco" w:hAnsi="Monaco" w:cs="Courier New"/>
@@ -789,7 +680,6 @@
         </w:rPr>
         <w:t>img</w:t>
       </w:r>
-      <w:proofErr w:type="spellEnd"/>
       <w:r>
         <w:rPr>
           <w:rFonts w:ascii="Cambria" w:hAnsi="Cambria"/>
@@ -808,7 +698,6 @@
         </w:rPr>
         <w:t xml:space="preserve"> without a </w:t>
       </w:r>
-      <w:proofErr w:type="spellStart"/>
       <w:r>
         <w:rPr>
           <w:rFonts w:ascii="Monaco" w:hAnsi="Monaco" w:cs="Courier New"/>
@@ -817,7 +706,6 @@
         </w:rPr>
         <w:t>src</w:t>
       </w:r>
-      <w:proofErr w:type="spellEnd"/>
     </w:p>
     <w:p>
       <w:pPr>
@@ -842,14 +730,12 @@
         </w:rPr>
         <w:t xml:space="preserve">F: width and height are often better set in </w:t>
       </w:r>
-      <w:proofErr w:type="spellStart"/>
-      <w:r>
-        <w:rPr>
-          <w:rFonts w:ascii="Cambria" w:hAnsi="Cambria"/>
-        </w:rPr>
-        <w:t>css</w:t>
-      </w:r>
-      <w:proofErr w:type="spellEnd"/>
+      <w:r>
+        <w:rPr>
+          <w:rFonts w:ascii="Cambria" w:hAnsi="Cambria"/>
+        </w:rPr>
+        <w:t>CSS</w:t>
+      </w:r>
       <w:r>
         <w:rPr>
           <w:rFonts w:ascii="Cambria" w:hAnsi="Cambria"/>
@@ -902,21 +788,7 @@
         <w:rPr>
           <w:rFonts w:ascii="Cambria" w:hAnsi="Cambria"/>
         </w:rPr>
-        <w:t>. An exception might be if images are rare, widely varied in size, and/or not part of the layout (</w:t>
-      </w:r>
-      <w:proofErr w:type="gramStart"/>
-      <w:r>
-        <w:rPr>
-          <w:rFonts w:ascii="Cambria" w:hAnsi="Cambria"/>
-        </w:rPr>
-        <w:t>e.g.</w:t>
-      </w:r>
-      <w:proofErr w:type="gramEnd"/>
-      <w:r>
-        <w:rPr>
-          <w:rFonts w:ascii="Cambria" w:hAnsi="Cambria"/>
-        </w:rPr>
-        <w:t xml:space="preserve"> just thrown in for the text to wrap around)</w:t>
+        <w:t>. An exception might be if images are rare, widely varied in size, and/or not part of the layout (e.g. just thrown in for the text to wrap around)</w:t>
       </w:r>
     </w:p>
     <w:p>
@@ -936,6 +808,12 @@
         </w:rPr>
         <w:t>If you only set one, the other is automatically calculated so as to preserve the aspect ratio</w:t>
       </w:r>
+      <w:r>
+        <w:rPr>
+          <w:rFonts w:ascii="Cambria" w:hAnsi="Cambria"/>
+        </w:rPr>
+        <w:t xml:space="preserve"> of the source file</w:t>
+      </w:r>
     </w:p>
     <w:p>
       <w:pPr>
@@ -964,21 +842,7 @@
         <w:rPr>
           <w:rFonts w:ascii="Cambria" w:hAnsi="Cambria"/>
         </w:rPr>
-        <w:t xml:space="preserve"> If you have a purely ornamental image (</w:t>
-      </w:r>
-      <w:proofErr w:type="gramStart"/>
-      <w:r>
-        <w:rPr>
-          <w:rFonts w:ascii="Cambria" w:hAnsi="Cambria"/>
-        </w:rPr>
-        <w:t>e.g.</w:t>
-      </w:r>
-      <w:proofErr w:type="gramEnd"/>
-      <w:r>
-        <w:rPr>
-          <w:rFonts w:ascii="Cambria" w:hAnsi="Cambria"/>
-        </w:rPr>
-        <w:t xml:space="preserve"> a decorative background), you can write </w:t>
+        <w:t xml:space="preserve"> If you have a purely ornamental image (e.g. a decorative background), you can write </w:t>
       </w:r>
       <w:r>
         <w:rPr>
@@ -1030,21 +894,7 @@
         <w:rPr>
           <w:rFonts w:ascii="Cambria" w:hAnsi="Cambria"/>
         </w:rPr>
-        <w:t xml:space="preserve">ith line diagrams, jpg leads to compression artifacts, and </w:t>
-      </w:r>
-      <w:proofErr w:type="spellStart"/>
-      <w:r>
-        <w:rPr>
-          <w:rFonts w:ascii="Cambria" w:hAnsi="Cambria"/>
-        </w:rPr>
-        <w:t>png</w:t>
-      </w:r>
-      <w:proofErr w:type="spellEnd"/>
-      <w:r>
-        <w:rPr>
-          <w:rFonts w:ascii="Cambria" w:hAnsi="Cambria"/>
-        </w:rPr>
-        <w:t xml:space="preserve"> offers transparency.</w:t>
+        <w:t>ith line diagrams, jpg leads to compression artifacts, and png offers transparency.</w:t>
       </w:r>
     </w:p>
     <w:p>
@@ -1188,42 +1038,25 @@
         </w:rPr>
         <w:t xml:space="preserve">/* </w:t>
       </w:r>
-      <w:proofErr w:type="spellStart"/>
       <w:r>
         <w:rPr>
           <w:rFonts w:ascii="Cambria" w:hAnsi="Cambria"/>
           <w:color w:val="A6A6A6" w:themeColor="background1" w:themeShade="A6"/>
         </w:rPr>
-        <w:t>css</w:t>
-      </w:r>
-      <w:proofErr w:type="spellEnd"/>
+        <w:t xml:space="preserve">css </w:t>
+      </w:r>
       <w:r>
         <w:rPr>
           <w:rFonts w:ascii="Cambria" w:hAnsi="Cambria"/>
           <w:color w:val="A6A6A6" w:themeColor="background1" w:themeShade="A6"/>
         </w:rPr>
-        <w:t xml:space="preserve"> </w:t>
-      </w:r>
-      <w:proofErr w:type="gramStart"/>
-      <w:r>
-        <w:rPr>
-          <w:rFonts w:ascii="Cambria" w:hAnsi="Cambria"/>
-          <w:color w:val="A6A6A6" w:themeColor="background1" w:themeShade="A6"/>
-        </w:rPr>
         <w:t>comments</w:t>
       </w:r>
       <w:r>
         <w:rPr>
           <w:rFonts w:ascii="Cambria" w:hAnsi="Cambria"/>
         </w:rPr>
-        <w:t xml:space="preserve">  *</w:t>
-      </w:r>
-      <w:proofErr w:type="gramEnd"/>
-      <w:r>
-        <w:rPr>
-          <w:rFonts w:ascii="Cambria" w:hAnsi="Cambria"/>
-        </w:rPr>
-        <w:t>/</w:t>
+        <w:t xml:space="preserve">  */</w:t>
       </w:r>
     </w:p>
     <w:p>
@@ -1364,35 +1197,7 @@
         <w:rPr>
           <w:rFonts w:ascii="Cambria" w:hAnsi="Cambria"/>
         </w:rPr>
-        <w:t>Use external stylesheets most of the time, for max flexibility (</w:t>
-      </w:r>
-      <w:proofErr w:type="gramStart"/>
-      <w:r>
-        <w:rPr>
-          <w:rFonts w:ascii="Cambria" w:hAnsi="Cambria"/>
-        </w:rPr>
-        <w:t>e.g.</w:t>
-      </w:r>
-      <w:proofErr w:type="gramEnd"/>
-      <w:r>
-        <w:rPr>
-          <w:rFonts w:ascii="Cambria" w:hAnsi="Cambria"/>
-        </w:rPr>
-        <w:t xml:space="preserve"> consistent theme); use page-specific style for one-time modifications to a site’s primary style (e.g. for a special landing page); use inline style sparingly, when you have to override a system where you can post html but not </w:t>
-      </w:r>
-      <w:proofErr w:type="spellStart"/>
-      <w:r>
-        <w:rPr>
-          <w:rFonts w:ascii="Cambria" w:hAnsi="Cambria"/>
-        </w:rPr>
-        <w:t>css</w:t>
-      </w:r>
-      <w:proofErr w:type="spellEnd"/>
-      <w:r>
-        <w:rPr>
-          <w:rFonts w:ascii="Cambria" w:hAnsi="Cambria"/>
-        </w:rPr>
-        <w:t xml:space="preserve"> (e.g. on Canvas or someone else’s WordPress site)</w:t>
+        <w:t>Use external stylesheets most of the time, for max flexibility (e.g. consistent theme); use page-specific style for one-time modifications to a site’s primary style (e.g. for a special landing page); use inline style sparingly, when you have to override a system where you can post html but not css (e.g. on Canvas or someone else’s WordPress site)</w:t>
       </w:r>
     </w:p>
     <w:sectPr>
@@ -1406,7 +1211,7 @@
 </file>
 
 <file path=word/numbering.xml><?xml version="1.0" encoding="utf-8"?>
-<w:numbering xmlns:wpc="http://schemas.microsoft.com/office/word/2010/wordprocessingCanvas" xmlns:cx="http://schemas.microsoft.com/office/drawing/2014/chartex" xmlns:cx1="http://schemas.microsoft.com/office/drawing/2015/9/8/chartex" xmlns:cx2="http://schemas.microsoft.com/office/drawing/2015/10/21/chartex" xmlns:cx3="http://schemas.microsoft.com/office/drawing/2016/5/9/chartex" xmlns:cx4="http://schemas.microsoft.com/office/drawing/2016/5/10/chartex" xmlns:cx5="http://schemas.microsoft.com/office/drawing/2016/5/11/chartex" xmlns:cx6="http://schemas.microsoft.com/office/drawing/2016/5/12/chartex" xmlns:cx7="http://schemas.microsoft.com/office/drawing/2016/5/13/chartex" xmlns:cx8="http://schemas.microsoft.com/office/drawing/2016/5/14/chartex" xmlns:mc="http://schemas.openxmlformats.org/markup-compatibility/2006" xmlns:aink="http://schemas.microsoft.com/office/drawing/2016/ink" xmlns:am3d="http://schemas.microsoft.com/office/drawing/2017/model3d" xmlns:o="urn:schemas-microsoft-com:office:office" xmlns:r="http://schemas.openxmlformats.org/officeDocument/2006/relationships" xmlns:m="http://schemas.openxmlformats.org/officeDocument/2006/math" xmlns:v="urn:schemas-microsoft-com:vml" xmlns:wp14="http://schemas.microsoft.com/office/word/2010/wordprocessingDrawing" xmlns:wp="http://schemas.openxmlformats.org/drawingml/2006/wordprocessingDrawing" xmlns:w10="urn:schemas-microsoft-com:office:word" xmlns:w="http://schemas.openxmlformats.org/wordprocessingml/2006/main" xmlns:w14="http://schemas.microsoft.com/office/word/2010/wordml" xmlns:w15="http://schemas.microsoft.com/office/word/2012/wordml" xmlns:w16cex="http://schemas.microsoft.com/office/word/2018/wordml/cex" xmlns:w16cid="http://schemas.microsoft.com/office/word/2016/wordml/cid" xmlns:w16="http://schemas.microsoft.com/office/word/2018/wordml" xmlns:w16sdtdh="http://schemas.microsoft.com/office/word/2020/wordml/sdtdatahash" xmlns:w16se="http://schemas.microsoft.com/office/word/2015/wordml/symex" xmlns:wpg="http://schemas.microsoft.com/office/word/2010/wordprocessingGroup" xmlns:wpi="http://schemas.microsoft.com/office/word/2010/wordprocessingInk" xmlns:wne="http://schemas.microsoft.com/office/word/2006/wordml" xmlns:wps="http://schemas.microsoft.com/office/word/2010/wordprocessingShape" mc:Ignorable="w14 w15 w16se w16cid w16 w16cex w16sdtdh wp14">
+<w:numbering xmlns:wpc="http://schemas.microsoft.com/office/word/2010/wordprocessingCanvas" xmlns:cx="http://schemas.microsoft.com/office/drawing/2014/chartex" xmlns:cx1="http://schemas.microsoft.com/office/drawing/2015/9/8/chartex" xmlns:cx2="http://schemas.microsoft.com/office/drawing/2015/10/21/chartex" xmlns:cx3="http://schemas.microsoft.com/office/drawing/2016/5/9/chartex" xmlns:cx4="http://schemas.microsoft.com/office/drawing/2016/5/10/chartex" xmlns:cx5="http://schemas.microsoft.com/office/drawing/2016/5/11/chartex" xmlns:cx6="http://schemas.microsoft.com/office/drawing/2016/5/12/chartex" xmlns:cx7="http://schemas.microsoft.com/office/drawing/2016/5/13/chartex" xmlns:cx8="http://schemas.microsoft.com/office/drawing/2016/5/14/chartex" xmlns:mc="http://schemas.openxmlformats.org/markup-compatibility/2006" xmlns:aink="http://schemas.microsoft.com/office/drawing/2016/ink" xmlns:am3d="http://schemas.microsoft.com/office/drawing/2017/model3d" xmlns:o="urn:schemas-microsoft-com:office:office" xmlns:oel="http://schemas.microsoft.com/office/2019/extlst" xmlns:r="http://schemas.openxmlformats.org/officeDocument/2006/relationships" xmlns:m="http://schemas.openxmlformats.org/officeDocument/2006/math" xmlns:v="urn:schemas-microsoft-com:vml" xmlns:wp14="http://schemas.microsoft.com/office/word/2010/wordprocessingDrawing" xmlns:wp="http://schemas.openxmlformats.org/drawingml/2006/wordprocessingDrawing" xmlns:w10="urn:schemas-microsoft-com:office:word" xmlns:w="http://schemas.openxmlformats.org/wordprocessingml/2006/main" xmlns:w14="http://schemas.microsoft.com/office/word/2010/wordml" xmlns:w15="http://schemas.microsoft.com/office/word/2012/wordml" xmlns:w16cex="http://schemas.microsoft.com/office/word/2018/wordml/cex" xmlns:w16cid="http://schemas.microsoft.com/office/word/2016/wordml/cid" xmlns:w16="http://schemas.microsoft.com/office/word/2018/wordml" xmlns:w16sdtdh="http://schemas.microsoft.com/office/word/2020/wordml/sdtdatahash" xmlns:w16se="http://schemas.microsoft.com/office/word/2015/wordml/symex" xmlns:wpg="http://schemas.microsoft.com/office/word/2010/wordprocessingGroup" xmlns:wpi="http://schemas.microsoft.com/office/word/2010/wordprocessingInk" xmlns:wne="http://schemas.microsoft.com/office/word/2006/wordml" xmlns:wps="http://schemas.microsoft.com/office/word/2010/wordprocessingShape" mc:Ignorable="w14 w15 w16se w16cid w16 w16cex w16sdtdh wp14">
   <w:abstractNum w:abstractNumId="0" w15:restartNumberingAfterBreak="0">
     <w:nsid w:val="09DD0788"/>
     <w:multiLevelType w:val="hybridMultilevel"/>
@@ -1861,19 +1666,19 @@
       </w:pPr>
     </w:lvl>
   </w:abstractNum>
-  <w:num w:numId="1">
+  <w:num w:numId="1" w16cid:durableId="1216696140">
     <w:abstractNumId w:val="0"/>
   </w:num>
-  <w:num w:numId="2">
+  <w:num w:numId="2" w16cid:durableId="1918006028">
     <w:abstractNumId w:val="1"/>
   </w:num>
-  <w:num w:numId="3">
+  <w:num w:numId="3" w16cid:durableId="1498958351">
     <w:abstractNumId w:val="2"/>
   </w:num>
-  <w:num w:numId="4">
+  <w:num w:numId="4" w16cid:durableId="666440061">
     <w:abstractNumId w:val="3"/>
   </w:num>
-  <w:num w:numId="5">
+  <w:num w:numId="5" w16cid:durableId="1939017901">
     <w:abstractNumId w:val="4"/>
   </w:num>
 </w:numbering>

</xml_diff>